<commit_message>
New File added and updated
</commit_message>
<xml_diff>
--- a/Project_Descrription.docx
+++ b/Project_Descrription.docx
@@ -226,7 +226,7 @@
           </mc:Choice>
           <mc:Fallback>
             <w:pict>
-              <v:shapetype w14:anchorId="727DD0DC" id="_x0000_t32" coordsize="21600,21600" o:spt="32" o:oned="t" path="m,l21600,21600e" filled="f">
+              <v:shapetype w14:anchorId="38962C4F" id="_x0000_t32" coordsize="21600,21600" o:spt="32" o:oned="t" path="m,l21600,21600e" filled="f">
                 <v:path arrowok="t" fillok="f" o:connecttype="none"/>
                 <o:lock v:ext="edit" shapetype="t"/>
               </v:shapetype>
@@ -445,7 +445,7 @@
           </mc:Choice>
           <mc:Fallback>
             <w:pict>
-              <v:shape w14:anchorId="5A8F99D5" id="AutoShape 10" o:spid="_x0000_s1026" type="#_x0000_t32" style="position:absolute;margin-left:327pt;margin-top:73.2pt;width:0;height:81pt;z-index:251662336;visibility:visible;mso-wrap-style:square;mso-width-percent:0;mso-height-percent:0;mso-wrap-distance-left:9pt;mso-wrap-distance-top:0;mso-wrap-distance-right:9pt;mso-wrap-distance-bottom:0;mso-position-horizontal:absolute;mso-position-horizontal-relative:text;mso-position-vertical:absolute;mso-position-vertical-relative:text;mso-width-percent:0;mso-height-percent:0;mso-width-relative:page;mso-height-relative:page" o:gfxdata="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">
+              <v:shape w14:anchorId="51BCBA10" id="AutoShape 10" o:spid="_x0000_s1026" type="#_x0000_t32" style="position:absolute;margin-left:327pt;margin-top:73.2pt;width:0;height:81pt;z-index:251662336;visibility:visible;mso-wrap-style:square;mso-width-percent:0;mso-height-percent:0;mso-wrap-distance-left:9pt;mso-wrap-distance-top:0;mso-wrap-distance-right:9pt;mso-wrap-distance-bottom:0;mso-position-horizontal:absolute;mso-position-horizontal-relative:text;mso-position-vertical:absolute;mso-position-vertical-relative:text;mso-width-percent:0;mso-height-percent:0;mso-width-relative:page;mso-height-relative:page" o:gfxdata="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">
                 <v:stroke endarrow="block"/>
               </v:shape>
             </w:pict>
@@ -524,7 +524,7 @@
           </mc:Choice>
           <mc:Fallback>
             <w:pict>
-              <v:shape w14:anchorId="236C2CF2" id="AutoShape 9" o:spid="_x0000_s1026" type="#_x0000_t32" style="position:absolute;margin-left:113.4pt;margin-top:31.8pt;width:149.4pt;height:.6pt;flip:y;z-index:251661312;visibility:visible;mso-wrap-style:square;mso-width-percent:0;mso-height-percent:0;mso-wrap-distance-left:9pt;mso-wrap-distance-top:0;mso-wrap-distance-right:9pt;mso-wrap-distance-bottom:0;mso-position-horizontal:absolute;mso-position-horizontal-relative:text;mso-position-vertical:absolute;mso-position-vertical-relative:text;mso-width-percent:0;mso-height-percent:0;mso-width-relative:page;mso-height-relative:page" o:gfxdata="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">
+              <v:shape w14:anchorId="5A8A3BC1" id="AutoShape 9" o:spid="_x0000_s1026" type="#_x0000_t32" style="position:absolute;margin-left:113.4pt;margin-top:31.8pt;width:149.4pt;height:.6pt;flip:y;z-index:251661312;visibility:visible;mso-wrap-style:square;mso-width-percent:0;mso-height-percent:0;mso-wrap-distance-left:9pt;mso-wrap-distance-top:0;mso-wrap-distance-right:9pt;mso-wrap-distance-bottom:0;mso-position-horizontal:absolute;mso-position-horizontal-relative:text;mso-position-vertical:absolute;mso-position-vertical-relative:text;mso-width-percent:0;mso-height-percent:0;mso-width-relative:page;mso-height-relative:page" o:gfxdata="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">
                 <v:stroke endarrow="block"/>
               </v:shape>
             </w:pict>
@@ -1069,7 +1069,7 @@
           </mc:Choice>
           <mc:Fallback>
             <w:pict>
-              <v:shape w14:anchorId="2213657D" id="AutoShape 18" o:spid="_x0000_s1026" type="#_x0000_t32" style="position:absolute;margin-left:54pt;margin-top:22.75pt;width:0;height:87.35pt;flip:y;z-index:251670528;visibility:visible;mso-wrap-style:square;mso-width-percent:0;mso-height-percent:0;mso-wrap-distance-left:9pt;mso-wrap-distance-top:0;mso-wrap-distance-right:9pt;mso-wrap-distance-bottom:0;mso-position-horizontal:absolute;mso-position-horizontal-relative:text;mso-position-vertical:absolute;mso-position-vertical-relative:text;mso-width-percent:0;mso-height-percent:0;mso-width-relative:page;mso-height-relative:page" o:gfxdata="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">
+              <v:shape w14:anchorId="1BFBAAA2" id="AutoShape 18" o:spid="_x0000_s1026" type="#_x0000_t32" style="position:absolute;margin-left:54pt;margin-top:22.75pt;width:0;height:87.35pt;flip:y;z-index:251670528;visibility:visible;mso-wrap-style:square;mso-width-percent:0;mso-height-percent:0;mso-wrap-distance-left:9pt;mso-wrap-distance-top:0;mso-wrap-distance-right:9pt;mso-wrap-distance-bottom:0;mso-position-horizontal:absolute;mso-position-horizontal-relative:text;mso-position-vertical:absolute;mso-position-vertical-relative:text;mso-width-percent:0;mso-height-percent:0;mso-width-relative:page;mso-height-relative:page" o:gfxdata="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">
                 <v:stroke endarrow="block"/>
               </v:shape>
             </w:pict>
@@ -1148,7 +1148,7 @@
           </mc:Choice>
           <mc:Fallback>
             <w:pict>
-              <v:shape w14:anchorId="71BC254C" id="AutoShape 15" o:spid="_x0000_s1026" type="#_x0000_t32" style="position:absolute;margin-left:327pt;margin-top:10.75pt;width:0;height:99.35pt;z-index:251667456;visibility:visible;mso-wrap-style:square;mso-width-percent:0;mso-height-percent:0;mso-wrap-distance-left:9pt;mso-wrap-distance-top:0;mso-wrap-distance-right:9pt;mso-wrap-distance-bottom:0;mso-position-horizontal:absolute;mso-position-horizontal-relative:text;mso-position-vertical:absolute;mso-position-vertical-relative:text;mso-width-percent:0;mso-height-percent:0;mso-width-relative:page;mso-height-relative:page" o:gfxdata="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">
+              <v:shape w14:anchorId="5A5B79BF" id="AutoShape 15" o:spid="_x0000_s1026" type="#_x0000_t32" style="position:absolute;margin-left:327pt;margin-top:10.75pt;width:0;height:99.35pt;z-index:251667456;visibility:visible;mso-wrap-style:square;mso-width-percent:0;mso-height-percent:0;mso-wrap-distance-left:9pt;mso-wrap-distance-top:0;mso-wrap-distance-right:9pt;mso-wrap-distance-bottom:0;mso-position-horizontal:absolute;mso-position-horizontal-relative:text;mso-position-vertical:absolute;mso-position-vertical-relative:text;mso-width-percent:0;mso-height-percent:0;mso-width-relative:page;mso-height-relative:page" o:gfxdata="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">
                 <v:stroke endarrow="block"/>
               </v:shape>
             </w:pict>
@@ -1591,7 +1591,7 @@
           </mc:Choice>
           <mc:Fallback>
             <w:pict>
-              <v:shape w14:anchorId="0FE7E7D2" id="AutoShape 16" o:spid="_x0000_s1026" type="#_x0000_t32" style="position:absolute;margin-left:104.35pt;margin-top:25.1pt;width:180.65pt;height:0;flip:x;z-index:251668480;visibility:visible;mso-wrap-style:square;mso-width-percent:0;mso-height-percent:0;mso-wrap-distance-left:9pt;mso-wrap-distance-top:0;mso-wrap-distance-right:9pt;mso-wrap-distance-bottom:0;mso-position-horizontal:absolute;mso-position-horizontal-relative:text;mso-position-vertical:absolute;mso-position-vertical-relative:text;mso-width-percent:0;mso-height-percent:0;mso-width-relative:page;mso-height-relative:page" o:gfxdata="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">
+              <v:shape w14:anchorId="426E5A3F" id="AutoShape 16" o:spid="_x0000_s1026" type="#_x0000_t32" style="position:absolute;margin-left:104.35pt;margin-top:25.1pt;width:180.65pt;height:0;flip:x;z-index:251668480;visibility:visible;mso-wrap-style:square;mso-width-percent:0;mso-height-percent:0;mso-wrap-distance-left:9pt;mso-wrap-distance-top:0;mso-wrap-distance-right:9pt;mso-wrap-distance-bottom:0;mso-position-horizontal:absolute;mso-position-horizontal-relative:text;mso-position-vertical:absolute;mso-position-vertical-relative:text;mso-width-percent:0;mso-height-percent:0;mso-width-relative:page;mso-height-relative:page" o:gfxdata="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">
                 <v:stroke endarrow="block"/>
               </v:shape>
             </w:pict>
@@ -2108,6 +2108,32 @@
           <w:szCs w:val="28"/>
         </w:rPr>
       </w:pPr>
+      <w:r>
+        <w:rPr>
+          <w:color w:val="000000" w:themeColor="text1"/>
+          <w:sz w:val="28"/>
+          <w:szCs w:val="28"/>
+        </w:rPr>
+        <w:t>Latest Date : 30 -10 -2024</w:t>
+      </w:r>
+    </w:p>
+    <w:p>
+      <w:pPr>
+        <w:ind w:left="-1080"/>
+        <w:rPr>
+          <w:color w:val="000000" w:themeColor="text1"/>
+          <w:sz w:val="28"/>
+          <w:szCs w:val="28"/>
+        </w:rPr>
+      </w:pPr>
+      <w:r>
+        <w:rPr>
+          <w:color w:val="000000" w:themeColor="text1"/>
+          <w:sz w:val="28"/>
+          <w:szCs w:val="28"/>
+        </w:rPr>
+        <w:t>Earliest Date: 1 -04 -2023</w:t>
+      </w:r>
     </w:p>
     <w:p>
       <w:pPr>

</xml_diff>